<commit_message>
21 oct 13 update all
</commit_message>
<xml_diff>
--- a/L2/S3_MOVA_SPEV303_organisation du vivant animal_Ecdysozoaires.docx
+++ b/L2/S3_MOVA_SPEV303_organisation du vivant animal_Ecdysozoaires.docx
@@ -273,21 +273,6 @@
     </w:p>
     <w:p>
       <w:pPr>
-        <w:rPr>
-          <w:rFonts w:ascii="Calibri" w:eastAsia="Calibri" w:hAnsi="Calibri" w:cs="Calibri"/>
-          <w:color w:val="000000" w:themeColor="text1"/>
-        </w:rPr>
-      </w:pPr>
-      <w:r>
-        <w:rPr>
-          <w:rFonts w:ascii="Calibri" w:eastAsia="Calibri" w:hAnsi="Calibri" w:cs="Calibri"/>
-          <w:color w:val="000000" w:themeColor="text1"/>
-        </w:rPr>
-        <w:t xml:space="preserve">Caractéristique </w:t>
-      </w:r>
-    </w:p>
-    <w:p>
-      <w:pPr>
         <w:pStyle w:val="Paragraphedeliste"/>
         <w:numPr>
           <w:ilvl w:val="0"/>
@@ -303,22 +288,85 @@
           <w:rFonts w:ascii="Calibri" w:eastAsia="Calibri" w:hAnsi="Calibri" w:cs="Calibri"/>
           <w:color w:val="000000" w:themeColor="text1"/>
         </w:rPr>
-        <w:t>Une fois qu’ils ont atteint un nombre de cellules leur croissance ne s’effectue que par l’augmentation de la taille des cellules.</w:t>
-      </w:r>
-    </w:p>
-    <w:p>
-      <w:pPr>
-        <w:rPr>
-          <w:rFonts w:ascii="Calibri" w:eastAsia="Calibri" w:hAnsi="Calibri" w:cs="Calibri"/>
-          <w:color w:val="000000" w:themeColor="text1"/>
-        </w:rPr>
-      </w:pPr>
-      <w:r>
-        <w:rPr>
-          <w:rFonts w:ascii="Calibri" w:eastAsia="Calibri" w:hAnsi="Calibri" w:cs="Calibri"/>
-          <w:color w:val="000000" w:themeColor="text1"/>
-        </w:rPr>
-        <w:t xml:space="preserve">Mode de vie </w:t>
+        <w:t xml:space="preserve">Cellules myoépithéliales cellules musculaires lisses qui permettent le mouvement. </w:t>
+      </w:r>
+    </w:p>
+    <w:p>
+      <w:pPr>
+        <w:rPr>
+          <w:rFonts w:ascii="Calibri" w:eastAsia="Calibri" w:hAnsi="Calibri" w:cs="Calibri"/>
+          <w:color w:val="000000" w:themeColor="text1"/>
+        </w:rPr>
+      </w:pPr>
+      <w:r>
+        <w:rPr>
+          <w:rFonts w:ascii="Calibri" w:eastAsia="Calibri" w:hAnsi="Calibri" w:cs="Calibri"/>
+          <w:noProof/>
+          <w:color w:val="000000" w:themeColor="text1"/>
+        </w:rPr>
+        <w:drawing>
+          <wp:inline distT="0" distB="0" distL="0" distR="0">
+            <wp:extent cx="2714625" cy="2700632"/>
+            <wp:effectExtent l="0" t="0" r="0" b="5080"/>
+            <wp:docPr id="1" name="Image 1"/>
+            <wp:cNvGraphicFramePr>
+              <a:graphicFrameLocks xmlns:a="http://schemas.openxmlformats.org/drawingml/2006/main" noChangeAspect="1"/>
+            </wp:cNvGraphicFramePr>
+            <a:graphic xmlns:a="http://schemas.openxmlformats.org/drawingml/2006/main">
+              <a:graphicData uri="http://schemas.openxmlformats.org/drawingml/2006/picture">
+                <pic:pic xmlns:pic="http://schemas.openxmlformats.org/drawingml/2006/picture">
+                  <pic:nvPicPr>
+                    <pic:cNvPr id="0" name="Picture 1"/>
+                    <pic:cNvPicPr>
+                      <a:picLocks noChangeAspect="1" noChangeArrowheads="1"/>
+                    </pic:cNvPicPr>
+                  </pic:nvPicPr>
+                  <pic:blipFill>
+                    <a:blip r:embed="rId7">
+                      <a:extLst>
+                        <a:ext uri="{28A0092B-C50C-407E-A947-70E740481C1C}">
+                          <a14:useLocalDpi xmlns:a14="http://schemas.microsoft.com/office/drawing/2010/main" val="0"/>
+                        </a:ext>
+                      </a:extLst>
+                    </a:blip>
+                    <a:srcRect/>
+                    <a:stretch>
+                      <a:fillRect/>
+                    </a:stretch>
+                  </pic:blipFill>
+                  <pic:spPr bwMode="auto">
+                    <a:xfrm>
+                      <a:off x="0" y="0"/>
+                      <a:ext cx="2720019" cy="2705998"/>
+                    </a:xfrm>
+                    <a:prstGeom prst="rect">
+                      <a:avLst/>
+                    </a:prstGeom>
+                    <a:noFill/>
+                    <a:ln>
+                      <a:noFill/>
+                    </a:ln>
+                  </pic:spPr>
+                </pic:pic>
+              </a:graphicData>
+            </a:graphic>
+          </wp:inline>
+        </w:drawing>
+      </w:r>
+    </w:p>
+    <w:p>
+      <w:pPr>
+        <w:rPr>
+          <w:rFonts w:ascii="Calibri" w:eastAsia="Calibri" w:hAnsi="Calibri" w:cs="Calibri"/>
+          <w:color w:val="000000" w:themeColor="text1"/>
+        </w:rPr>
+      </w:pPr>
+      <w:r>
+        <w:rPr>
+          <w:rFonts w:ascii="Calibri" w:eastAsia="Calibri" w:hAnsi="Calibri" w:cs="Calibri"/>
+          <w:color w:val="000000" w:themeColor="text1"/>
+        </w:rPr>
+        <w:t xml:space="preserve">Caractéristique </w:t>
       </w:r>
     </w:p>
     <w:p>
@@ -338,11 +386,54 @@
           <w:rFonts w:ascii="Calibri" w:eastAsia="Calibri" w:hAnsi="Calibri" w:cs="Calibri"/>
           <w:color w:val="000000" w:themeColor="text1"/>
         </w:rPr>
+        <w:t>Une fois qu’ils ont atteint un nombre de cellules leur croissance ne s’effectue que par l’augmentation de la taille des cellules.</w:t>
+      </w:r>
+    </w:p>
+    <w:p>
+      <w:pPr>
+        <w:rPr>
+          <w:rFonts w:ascii="Calibri" w:eastAsia="Calibri" w:hAnsi="Calibri" w:cs="Calibri"/>
+          <w:color w:val="000000" w:themeColor="text1"/>
+        </w:rPr>
+      </w:pPr>
+      <w:r>
+        <w:rPr>
+          <w:rFonts w:ascii="Calibri" w:eastAsia="Calibri" w:hAnsi="Calibri" w:cs="Calibri"/>
+          <w:color w:val="000000" w:themeColor="text1"/>
+        </w:rPr>
+        <w:t xml:space="preserve">Mode de vie </w:t>
+      </w:r>
+    </w:p>
+    <w:p>
+      <w:pPr>
+        <w:pStyle w:val="Paragraphedeliste"/>
+        <w:numPr>
+          <w:ilvl w:val="0"/>
+          <w:numId w:val="15"/>
+        </w:numPr>
+        <w:rPr>
+          <w:rFonts w:ascii="Calibri" w:eastAsia="Calibri" w:hAnsi="Calibri" w:cs="Calibri"/>
+          <w:color w:val="000000" w:themeColor="text1"/>
+        </w:rPr>
+      </w:pPr>
+      <w:r>
+        <w:rPr>
+          <w:rFonts w:ascii="Calibri" w:eastAsia="Calibri" w:hAnsi="Calibri" w:cs="Calibri"/>
+          <w:color w:val="000000" w:themeColor="text1"/>
+        </w:rPr>
         <w:t>Parasitisme ou décomposition de la matière organique.</w:t>
       </w:r>
     </w:p>
     <w:p>
       <w:pPr>
+        <w:rPr>
+          <w:rFonts w:ascii="Calibri" w:eastAsia="Calibri" w:hAnsi="Calibri" w:cs="Calibri"/>
+          <w:color w:val="000000" w:themeColor="text1"/>
+        </w:rPr>
+      </w:pPr>
+    </w:p>
+    <w:p>
+      <w:pPr>
         <w:pStyle w:val="Titre1"/>
         <w:rPr>
           <w:rFonts w:ascii="Calibri Light" w:eastAsia="Calibri Light" w:hAnsi="Calibri Light" w:cs="Calibri Light"/>
@@ -352,6 +443,7 @@
         <w:rPr>
           <w:rFonts w:ascii="Calibri Light" w:eastAsia="Calibri Light" w:hAnsi="Calibri Light" w:cs="Calibri Light"/>
         </w:rPr>
+        <w:lastRenderedPageBreak/>
         <w:t>Arthropode – pied articulé (1 000 000 esp)</w:t>
       </w:r>
     </w:p>
@@ -608,7 +700,6 @@
           <w:rFonts w:ascii="Calibri" w:eastAsia="Calibri" w:hAnsi="Calibri" w:cs="Calibri"/>
           <w:color w:val="000000" w:themeColor="text1"/>
         </w:rPr>
-        <w:lastRenderedPageBreak/>
         <w:t>Sac pulmonaire.</w:t>
       </w:r>
     </w:p>
@@ -1020,6 +1111,7 @@
           <w:rFonts w:ascii="Calibri" w:eastAsia="Calibri" w:hAnsi="Calibri" w:cs="Calibri"/>
           <w:color w:val="000000" w:themeColor="text1"/>
         </w:rPr>
+        <w:lastRenderedPageBreak/>
         <w:t>1 paire de chélicères.</w:t>
       </w:r>
     </w:p>
@@ -1251,7 +1343,6 @@
           <w:rFonts w:ascii="Calibri" w:eastAsia="Calibri" w:hAnsi="Calibri" w:cs="Calibri"/>
           <w:color w:val="000000" w:themeColor="text1"/>
         </w:rPr>
-        <w:lastRenderedPageBreak/>
         <w:t>Une paire de crochets à venin sur le deuxième segment.</w:t>
       </w:r>
     </w:p>
@@ -1500,7 +1591,7 @@
     </w:p>
     <w:p/>
     <w:sectPr>
-      <w:footerReference w:type="default" r:id="rId7"/>
+      <w:footerReference w:type="default" r:id="rId8"/>
       <w:pgSz w:w="11906" w:h="16838"/>
       <w:pgMar w:top="720" w:right="720" w:bottom="720" w:left="720" w:header="720" w:footer="720" w:gutter="0"/>
       <w:cols w:space="720"/>

</xml_diff>